<commit_message>
Last version of the report before adding the done image
</commit_message>
<xml_diff>
--- a/reports/D02/Student #5/Planning and Progress Report (Student #5).docx
+++ b/reports/D02/Student #5/Planning and Progress Report (Student #5).docx
@@ -13,9 +13,27 @@
         </w:pBdr>
         <w:jc w:val="center"/>
       </w:pPr>
-      <w:r>
-        <w:t>Planning and Progress Report</w:t>
-      </w:r>
+      <w:proofErr w:type="spellStart"/>
+      <w:r>
+        <w:t>Planning</w:t>
+      </w:r>
+      <w:proofErr w:type="spellEnd"/>
+      <w:r>
+        <w:t xml:space="preserve"> and </w:t>
+      </w:r>
+      <w:proofErr w:type="spellStart"/>
+      <w:r>
+        <w:t>Progress</w:t>
+      </w:r>
+      <w:proofErr w:type="spellEnd"/>
+      <w:r>
+        <w:t xml:space="preserve"> </w:t>
+      </w:r>
+      <w:proofErr w:type="spellStart"/>
+      <w:r>
+        <w:t>Report</w:t>
+      </w:r>
+      <w:proofErr w:type="spellEnd"/>
     </w:p>
     <w:p/>
     <w:p>
@@ -159,7 +177,23 @@
           <w:szCs w:val="24"/>
           <w:lang w:val="en-US"/>
         </w:rPr>
-        <w:t xml:space="preserve">Student 1: Ignacio Gutiérrez Serrera - </w:t>
+        <w:t xml:space="preserve">Student 1: Ignacio Gutiérrez </w:t>
+      </w:r>
+      <w:proofErr w:type="spellStart"/>
+      <w:r>
+        <w:rPr>
+          <w:szCs w:val="24"/>
+          <w:lang w:val="en-US"/>
+        </w:rPr>
+        <w:t>Serrera</w:t>
+      </w:r>
+      <w:proofErr w:type="spellEnd"/>
+      <w:r>
+        <w:rPr>
+          <w:szCs w:val="24"/>
+          <w:lang w:val="en-US"/>
+        </w:rPr>
+        <w:t xml:space="preserve"> - </w:t>
       </w:r>
       <w:hyperlink r:id="rId10" w:history="1">
         <w:r>
@@ -179,11 +213,33 @@
           <w:szCs w:val="24"/>
         </w:rPr>
       </w:pPr>
+      <w:proofErr w:type="spellStart"/>
       <w:r>
         <w:rPr>
           <w:szCs w:val="24"/>
         </w:rPr>
-        <w:t xml:space="preserve">Student 2: Adrián Chabrera Rubio - </w:t>
+        <w:t>Student</w:t>
+      </w:r>
+      <w:proofErr w:type="spellEnd"/>
+      <w:r>
+        <w:rPr>
+          <w:szCs w:val="24"/>
+        </w:rPr>
+        <w:t xml:space="preserve"> 2: Adrián </w:t>
+      </w:r>
+      <w:proofErr w:type="spellStart"/>
+      <w:r>
+        <w:rPr>
+          <w:szCs w:val="24"/>
+        </w:rPr>
+        <w:t>Chabrera</w:t>
+      </w:r>
+      <w:proofErr w:type="spellEnd"/>
+      <w:r>
+        <w:rPr>
+          <w:szCs w:val="24"/>
+        </w:rPr>
+        <w:t xml:space="preserve"> Rubio - </w:t>
       </w:r>
       <w:hyperlink r:id="rId11" w:tgtFrame="_blank" w:history="1">
         <w:r>
@@ -202,11 +258,19 @@
           <w:szCs w:val="24"/>
         </w:rPr>
       </w:pPr>
+      <w:proofErr w:type="spellStart"/>
       <w:r>
         <w:rPr>
           <w:szCs w:val="24"/>
         </w:rPr>
-        <w:t xml:space="preserve">Student 3: Miguel Álvarez Raya - </w:t>
+        <w:t>Student</w:t>
+      </w:r>
+      <w:proofErr w:type="spellEnd"/>
+      <w:r>
+        <w:rPr>
+          <w:szCs w:val="24"/>
+        </w:rPr>
+        <w:t xml:space="preserve"> 3: Miguel Álvarez Raya - </w:t>
       </w:r>
       <w:hyperlink r:id="rId12" w:tgtFrame="_blank" w:history="1">
         <w:r>
@@ -225,11 +289,33 @@
           <w:szCs w:val="24"/>
         </w:rPr>
       </w:pPr>
+      <w:proofErr w:type="spellStart"/>
       <w:r>
         <w:rPr>
           <w:szCs w:val="24"/>
         </w:rPr>
-        <w:t xml:space="preserve">Student 4: Salma El Hakimy - </w:t>
+        <w:t>Student</w:t>
+      </w:r>
+      <w:proofErr w:type="spellEnd"/>
+      <w:r>
+        <w:rPr>
+          <w:szCs w:val="24"/>
+        </w:rPr>
+        <w:t xml:space="preserve"> 4: Salma El </w:t>
+      </w:r>
+      <w:proofErr w:type="spellStart"/>
+      <w:r>
+        <w:rPr>
+          <w:szCs w:val="24"/>
+        </w:rPr>
+        <w:t>Hakimy</w:t>
+      </w:r>
+      <w:proofErr w:type="spellEnd"/>
+      <w:r>
+        <w:rPr>
+          <w:szCs w:val="24"/>
+        </w:rPr>
+        <w:t xml:space="preserve"> - </w:t>
       </w:r>
       <w:hyperlink r:id="rId13" w:tgtFrame="_blank" w:history="1">
         <w:r>
@@ -250,11 +336,19 @@
           <w:szCs w:val="24"/>
         </w:rPr>
       </w:pPr>
+      <w:proofErr w:type="spellStart"/>
       <w:r>
         <w:rPr>
           <w:szCs w:val="24"/>
         </w:rPr>
-        <w:t xml:space="preserve">Student 5: Alejandro González Macías- </w:t>
+        <w:t>Student</w:t>
+      </w:r>
+      <w:proofErr w:type="spellEnd"/>
+      <w:r>
+        <w:rPr>
+          <w:szCs w:val="24"/>
+        </w:rPr>
+        <w:t xml:space="preserve"> 5: Alejandro González Macías- </w:t>
       </w:r>
       <w:hyperlink r:id="rId14" w:tgtFrame="_blank" w:history="1">
         <w:r>
@@ -443,7 +537,7 @@
                 <w:noProof/>
                 <w:webHidden/>
               </w:rPr>
-              <w:t>2</w:t>
+              <w:t>1</w:t>
             </w:r>
             <w:r>
               <w:rPr>
@@ -535,7 +629,7 @@
                 <w:noProof/>
                 <w:webHidden/>
               </w:rPr>
-              <w:t>3</w:t>
+              <w:t>1</w:t>
             </w:r>
             <w:r>
               <w:rPr>
@@ -627,7 +721,7 @@
                 <w:noProof/>
                 <w:webHidden/>
               </w:rPr>
-              <w:t>4</w:t>
+              <w:t>1</w:t>
             </w:r>
             <w:r>
               <w:rPr>
@@ -719,7 +813,7 @@
                 <w:noProof/>
                 <w:webHidden/>
               </w:rPr>
-              <w:t>5</w:t>
+              <w:t>1</w:t>
             </w:r>
             <w:r>
               <w:rPr>
@@ -811,7 +905,7 @@
                 <w:noProof/>
                 <w:webHidden/>
               </w:rPr>
-              <w:t>5</w:t>
+              <w:t>1</w:t>
             </w:r>
             <w:r>
               <w:rPr>
@@ -903,7 +997,7 @@
                 <w:noProof/>
                 <w:webHidden/>
               </w:rPr>
-              <w:t>5</w:t>
+              <w:t>1</w:t>
             </w:r>
             <w:r>
               <w:rPr>
@@ -995,7 +1089,7 @@
                 <w:noProof/>
                 <w:webHidden/>
               </w:rPr>
-              <w:t>8</w:t>
+              <w:t>1</w:t>
             </w:r>
             <w:r>
               <w:rPr>
@@ -1087,7 +1181,7 @@
                 <w:noProof/>
                 <w:webHidden/>
               </w:rPr>
-              <w:t>9</w:t>
+              <w:t>1</w:t>
             </w:r>
             <w:r>
               <w:rPr>
@@ -1179,7 +1273,7 @@
                 <w:noProof/>
                 <w:webHidden/>
               </w:rPr>
-              <w:t>10</w:t>
+              <w:t>1</w:t>
             </w:r>
             <w:r>
               <w:rPr>
@@ -1224,10 +1318,14 @@
       </w:pPr>
       <w:bookmarkStart w:id="0" w:name="_Toc192279274"/>
       <w:r>
-        <w:lastRenderedPageBreak/>
-        <w:t>Executive Summary</w:t>
+        <w:t xml:space="preserve">Executive </w:t>
+      </w:r>
+      <w:proofErr w:type="spellStart"/>
+      <w:r>
+        <w:t>Summary</w:t>
       </w:r>
       <w:bookmarkEnd w:id="0"/>
+      <w:proofErr w:type="spellEnd"/>
     </w:p>
     <w:p>
       <w:pPr>
@@ -1323,9 +1421,13 @@
         <w:jc w:val="both"/>
       </w:pPr>
       <w:bookmarkStart w:id="1" w:name="_Toc192279275"/>
-      <w:r>
-        <w:lastRenderedPageBreak/>
-        <w:t>Revision Table</w:t>
+      <w:proofErr w:type="spellStart"/>
+      <w:r>
+        <w:t>Revision</w:t>
+      </w:r>
+      <w:proofErr w:type="spellEnd"/>
+      <w:r>
+        <w:t xml:space="preserve"> Table</w:t>
       </w:r>
       <w:bookmarkEnd w:id="1"/>
     </w:p>
@@ -1354,14 +1456,34 @@
                 <w:szCs w:val="24"/>
               </w:rPr>
             </w:pPr>
+            <w:proofErr w:type="spellStart"/>
             <w:r>
               <w:rPr>
                 <w:b/>
                 <w:bCs/>
                 <w:szCs w:val="24"/>
               </w:rPr>
-              <w:t>Revision Number</w:t>
-            </w:r>
+              <w:t>Revision</w:t>
+            </w:r>
+            <w:proofErr w:type="spellEnd"/>
+            <w:r>
+              <w:rPr>
+                <w:b/>
+                <w:bCs/>
+                <w:szCs w:val="24"/>
+              </w:rPr>
+              <w:t xml:space="preserve"> </w:t>
+            </w:r>
+            <w:proofErr w:type="spellStart"/>
+            <w:r>
+              <w:rPr>
+                <w:b/>
+                <w:bCs/>
+                <w:szCs w:val="24"/>
+              </w:rPr>
+              <w:t>Number</w:t>
+            </w:r>
+            <w:proofErr w:type="spellEnd"/>
           </w:p>
         </w:tc>
         <w:tc>
@@ -1400,6 +1522,7 @@
                 <w:szCs w:val="24"/>
               </w:rPr>
             </w:pPr>
+            <w:proofErr w:type="spellStart"/>
             <w:r>
               <w:rPr>
                 <w:b/>
@@ -1408,6 +1531,7 @@
               </w:rPr>
               <w:t>Description</w:t>
             </w:r>
+            <w:proofErr w:type="spellEnd"/>
           </w:p>
         </w:tc>
       </w:tr>
@@ -1461,17 +1585,39 @@
                 <w:szCs w:val="24"/>
               </w:rPr>
             </w:pPr>
+            <w:proofErr w:type="spellStart"/>
             <w:r>
               <w:rPr>
                 <w:szCs w:val="24"/>
               </w:rPr>
-              <w:t>Initial Draft</w:t>
-            </w:r>
+              <w:t>Initial</w:t>
+            </w:r>
+            <w:proofErr w:type="spellEnd"/>
             <w:r>
               <w:rPr>
                 <w:szCs w:val="24"/>
               </w:rPr>
-              <w:t xml:space="preserve"> (Estimations)</w:t>
+              <w:t xml:space="preserve"> Draft</w:t>
+            </w:r>
+            <w:r>
+              <w:rPr>
+                <w:szCs w:val="24"/>
+              </w:rPr>
+              <w:t xml:space="preserve"> (</w:t>
+            </w:r>
+            <w:proofErr w:type="spellStart"/>
+            <w:r>
+              <w:rPr>
+                <w:szCs w:val="24"/>
+              </w:rPr>
+              <w:t>Estimations</w:t>
+            </w:r>
+            <w:proofErr w:type="spellEnd"/>
+            <w:r>
+              <w:rPr>
+                <w:szCs w:val="24"/>
+              </w:rPr>
+              <w:t>)</w:t>
             </w:r>
           </w:p>
         </w:tc>
@@ -1513,6 +1659,12 @@
               </w:rPr>
               <w:t>12/03</w:t>
             </w:r>
+            <w:r>
+              <w:rPr>
+                <w:szCs w:val="24"/>
+              </w:rPr>
+              <w:t>/2025</w:t>
+            </w:r>
           </w:p>
         </w:tc>
         <w:tc>
@@ -1526,11 +1678,128 @@
                 <w:szCs w:val="24"/>
               </w:rPr>
             </w:pPr>
+            <w:proofErr w:type="spellStart"/>
             <w:r>
               <w:rPr>
                 <w:szCs w:val="24"/>
               </w:rPr>
-              <w:t>Add progress data</w:t>
+              <w:t>Add</w:t>
+            </w:r>
+            <w:proofErr w:type="spellEnd"/>
+            <w:r>
+              <w:rPr>
+                <w:szCs w:val="24"/>
+              </w:rPr>
+              <w:t xml:space="preserve"> </w:t>
+            </w:r>
+            <w:proofErr w:type="spellStart"/>
+            <w:r>
+              <w:rPr>
+                <w:szCs w:val="24"/>
+              </w:rPr>
+              <w:t>progress</w:t>
+            </w:r>
+            <w:proofErr w:type="spellEnd"/>
+            <w:r>
+              <w:rPr>
+                <w:szCs w:val="24"/>
+              </w:rPr>
+              <w:t xml:space="preserve"> data</w:t>
+            </w:r>
+          </w:p>
+        </w:tc>
+      </w:tr>
+      <w:tr>
+        <w:tc>
+          <w:tcPr>
+            <w:tcW w:w="2831" w:type="dxa"/>
+          </w:tcPr>
+          <w:p>
+            <w:pPr>
+              <w:jc w:val="both"/>
+              <w:rPr>
+                <w:szCs w:val="24"/>
+              </w:rPr>
+            </w:pPr>
+            <w:r>
+              <w:rPr>
+                <w:szCs w:val="24"/>
+              </w:rPr>
+              <w:t>1.2</w:t>
+            </w:r>
+          </w:p>
+        </w:tc>
+        <w:tc>
+          <w:tcPr>
+            <w:tcW w:w="1559" w:type="dxa"/>
+          </w:tcPr>
+          <w:p>
+            <w:pPr>
+              <w:jc w:val="both"/>
+              <w:rPr>
+                <w:szCs w:val="24"/>
+              </w:rPr>
+            </w:pPr>
+            <w:r>
+              <w:rPr>
+                <w:szCs w:val="24"/>
+              </w:rPr>
+              <w:t>13/03/2025</w:t>
+            </w:r>
+          </w:p>
+        </w:tc>
+        <w:tc>
+          <w:tcPr>
+            <w:tcW w:w="4104" w:type="dxa"/>
+          </w:tcPr>
+          <w:p>
+            <w:pPr>
+              <w:jc w:val="both"/>
+              <w:rPr>
+                <w:szCs w:val="24"/>
+              </w:rPr>
+            </w:pPr>
+            <w:proofErr w:type="spellStart"/>
+            <w:r>
+              <w:rPr>
+                <w:szCs w:val="24"/>
+              </w:rPr>
+              <w:t>Add</w:t>
+            </w:r>
+            <w:proofErr w:type="spellEnd"/>
+            <w:r>
+              <w:rPr>
+                <w:szCs w:val="24"/>
+              </w:rPr>
+              <w:t xml:space="preserve"> </w:t>
+            </w:r>
+            <w:proofErr w:type="spellStart"/>
+            <w:r>
+              <w:rPr>
+                <w:szCs w:val="24"/>
+              </w:rPr>
+              <w:t>last</w:t>
+            </w:r>
+            <w:proofErr w:type="spellEnd"/>
+            <w:r>
+              <w:rPr>
+                <w:szCs w:val="24"/>
+              </w:rPr>
+              <w:t xml:space="preserve"> </w:t>
+            </w:r>
+            <w:proofErr w:type="spellStart"/>
+            <w:r>
+              <w:rPr>
+                <w:szCs w:val="24"/>
+              </w:rPr>
+              <w:t>progress</w:t>
+            </w:r>
+            <w:proofErr w:type="spellEnd"/>
+            <w:r>
+              <w:rPr>
+                <w:szCs w:val="24"/>
+              </w:rPr>
+              <w:t xml:space="preserve"> data</w:t>
             </w:r>
           </w:p>
         </w:tc>
@@ -1559,11 +1828,12 @@
         <w:jc w:val="both"/>
       </w:pPr>
       <w:bookmarkStart w:id="2" w:name="_Toc192279276"/>
-      <w:r>
-        <w:lastRenderedPageBreak/>
+      <w:proofErr w:type="spellStart"/>
+      <w:r>
         <w:t>Introduction</w:t>
       </w:r>
       <w:bookmarkEnd w:id="2"/>
+      <w:proofErr w:type="spellEnd"/>
     </w:p>
     <w:p>
       <w:pPr>
@@ -1710,11 +1980,12 @@
         <w:jc w:val="both"/>
       </w:pPr>
       <w:bookmarkStart w:id="3" w:name="_Toc192279277"/>
-      <w:r>
-        <w:lastRenderedPageBreak/>
+      <w:proofErr w:type="spellStart"/>
+      <w:r>
         <w:t>Contents</w:t>
       </w:r>
       <w:bookmarkEnd w:id="3"/>
+      <w:proofErr w:type="spellEnd"/>
     </w:p>
     <w:p>
       <w:pPr>
@@ -1731,12 +2002,85 @@
         </w:rPr>
         <w:t xml:space="preserve">This section details the key aspects of the project, including planned tasks, estimated time allocations, assigned roles, and budget considerations. </w:t>
       </w:r>
+      <w:proofErr w:type="spellStart"/>
       <w:r>
         <w:rPr>
           <w:rFonts w:eastAsia="Times New Roman"/>
           <w:lang w:eastAsia="es-ES"/>
         </w:rPr>
-        <w:t>Each task follows the format:</w:t>
+        <w:t>Each</w:t>
+      </w:r>
+      <w:proofErr w:type="spellEnd"/>
+      <w:r>
+        <w:rPr>
+          <w:rFonts w:eastAsia="Times New Roman"/>
+          <w:lang w:eastAsia="es-ES"/>
+        </w:rPr>
+        <w:t xml:space="preserve"> </w:t>
+      </w:r>
+      <w:proofErr w:type="spellStart"/>
+      <w:r>
+        <w:rPr>
+          <w:rFonts w:eastAsia="Times New Roman"/>
+          <w:lang w:eastAsia="es-ES"/>
+        </w:rPr>
+        <w:t>task</w:t>
+      </w:r>
+      <w:proofErr w:type="spellEnd"/>
+      <w:r>
+        <w:rPr>
+          <w:rFonts w:eastAsia="Times New Roman"/>
+          <w:lang w:eastAsia="es-ES"/>
+        </w:rPr>
+        <w:t xml:space="preserve"> </w:t>
+      </w:r>
+      <w:proofErr w:type="spellStart"/>
+      <w:r>
+        <w:rPr>
+          <w:rFonts w:eastAsia="Times New Roman"/>
+          <w:lang w:eastAsia="es-ES"/>
+        </w:rPr>
+        <w:t>follows</w:t>
+      </w:r>
+      <w:proofErr w:type="spellEnd"/>
+      <w:r>
+        <w:rPr>
+          <w:rFonts w:eastAsia="Times New Roman"/>
+          <w:lang w:eastAsia="es-ES"/>
+        </w:rPr>
+        <w:t xml:space="preserve"> </w:t>
+      </w:r>
+      <w:proofErr w:type="spellStart"/>
+      <w:r>
+        <w:rPr>
+          <w:rFonts w:eastAsia="Times New Roman"/>
+          <w:lang w:eastAsia="es-ES"/>
+        </w:rPr>
+        <w:t>the</w:t>
+      </w:r>
+      <w:proofErr w:type="spellEnd"/>
+      <w:r>
+        <w:rPr>
+          <w:rFonts w:eastAsia="Times New Roman"/>
+          <w:lang w:eastAsia="es-ES"/>
+        </w:rPr>
+        <w:t xml:space="preserve"> </w:t>
+      </w:r>
+      <w:proofErr w:type="spellStart"/>
+      <w:r>
+        <w:rPr>
+          <w:rFonts w:eastAsia="Times New Roman"/>
+          <w:lang w:eastAsia="es-ES"/>
+        </w:rPr>
+        <w:t>format</w:t>
+      </w:r>
+      <w:proofErr w:type="spellEnd"/>
+      <w:r>
+        <w:rPr>
+          <w:rFonts w:eastAsia="Times New Roman"/>
+          <w:lang w:eastAsia="es-ES"/>
+        </w:rPr>
+        <w:t>:</w:t>
       </w:r>
     </w:p>
     <w:p>
@@ -2254,7 +2598,23 @@
           <w:rFonts w:eastAsia="Times New Roman"/>
           <w:lang w:val="en-US" w:eastAsia="es-ES"/>
         </w:rPr>
-        <w:t>Description: The technicians care of aircraft maintenance by conducting regular inspections, performing repairs, and carrying out other maintenance tasks. The system must store the following data about them: a license number (unique, pattern "^[A-Z]{2-3}\d{6}$"), a phone number (pattern "^+?\d{6,15}$"), their specialisation (up to 50 characters), whether they have passed their annual health test or not, and their years of experience. Optionally, the system may store their certifications (up to 255 characters).</w:t>
+        <w:t xml:space="preserve">Description: The technicians care of aircraft maintenance by conducting regular inspections, performing repairs, and carrying out other maintenance tasks. The system must store the following data about them: a license number (unique, pattern "^[A-Z]{2-3}\d{6}$"), a phone number (pattern "^+?\d{6,15}$"), their </w:t>
+      </w:r>
+      <w:proofErr w:type="spellStart"/>
+      <w:r>
+        <w:rPr>
+          <w:rFonts w:eastAsia="Times New Roman"/>
+          <w:lang w:val="en-US" w:eastAsia="es-ES"/>
+        </w:rPr>
+        <w:t>specialisation</w:t>
+      </w:r>
+      <w:proofErr w:type="spellEnd"/>
+      <w:r>
+        <w:rPr>
+          <w:rFonts w:eastAsia="Times New Roman"/>
+          <w:lang w:val="en-US" w:eastAsia="es-ES"/>
+        </w:rPr>
+        <w:t xml:space="preserve"> (up to 50 characters), whether they have passed their annual health test or not, and their years of experience. Optionally, the system may store their certifications (up to 255 characters).</w:t>
       </w:r>
     </w:p>
     <w:p>
@@ -2391,15 +2751,7 @@
           <w:rFonts w:eastAsia="Times New Roman"/>
           <w:lang w:val="en-US" w:eastAsia="es-ES"/>
         </w:rPr>
-        <w:t xml:space="preserve">Description: Maintenance records are comprehensive records of activities performed on a given aircraft throughout its operational life. The system must store the following data about them: the moment when a maintenance takes place, its status ("PENDING", </w:t>
-      </w:r>
-      <w:r>
-        <w:rPr>
-          <w:rFonts w:eastAsia="Times New Roman"/>
-          <w:lang w:val="en-US" w:eastAsia="es-ES"/>
-        </w:rPr>
-        <w:lastRenderedPageBreak/>
-        <w:t>"IN PROGRESS", "COMPLETED"), the next inspection due date, an estimated cost, and some optional notes (up to 255 characters).</w:t>
+        <w:t>Description: Maintenance records are comprehensive records of activities performed on a given aircraft throughout its operational life. The system must store the following data about them: the moment when a maintenance takes place, its status ("PENDING", "IN PROGRESS", "COMPLETED"), the next inspection due date, an estimated cost, and some optional notes (up to 255 characters).</w:t>
       </w:r>
     </w:p>
     <w:p>
@@ -3007,7 +3359,6 @@
           <w:rFonts w:eastAsia="Times New Roman"/>
           <w:lang w:val="en-US" w:eastAsia="es-ES"/>
         </w:rPr>
-        <w:lastRenderedPageBreak/>
         <w:t xml:space="preserve">Actual Time: </w:t>
       </w:r>
       <w:r>
@@ -3153,150 +3504,6 @@
           <w:lang w:val="en-US" w:eastAsia="es-ES"/>
         </w:rPr>
         <w:t>0h 3m</w:t>
-      </w:r>
-      <w:r>
-        <w:rPr>
-          <w:rFonts w:eastAsia="Times New Roman"/>
-          <w:lang w:val="en-US" w:eastAsia="es-ES"/>
-        </w:rPr>
-        <w:t>in</w:t>
-      </w:r>
-    </w:p>
-    <w:p>
-      <w:pPr>
-        <w:pStyle w:val="ListParagraph"/>
-        <w:numPr>
-          <w:ilvl w:val="0"/>
-          <w:numId w:val="26"/>
-        </w:numPr>
-        <w:rPr>
-          <w:rFonts w:eastAsia="Times New Roman"/>
-          <w:lang w:val="en-US" w:eastAsia="es-ES"/>
-        </w:rPr>
-      </w:pPr>
-      <w:r>
-        <w:rPr>
-          <w:rFonts w:eastAsia="Times New Roman"/>
-          <w:b/>
-          <w:bCs/>
-          <w:lang w:val="en-US" w:eastAsia="es-ES"/>
-        </w:rPr>
-        <w:t>Store Information About Technician Dashboards:</w:t>
-      </w:r>
-    </w:p>
-    <w:p>
-      <w:pPr>
-        <w:pStyle w:val="ListParagraph"/>
-        <w:numPr>
-          <w:ilvl w:val="1"/>
-          <w:numId w:val="26"/>
-        </w:numPr>
-        <w:rPr>
-          <w:rFonts w:eastAsia="Times New Roman"/>
-          <w:lang w:val="en-US" w:eastAsia="es-ES"/>
-        </w:rPr>
-      </w:pPr>
-      <w:r>
-        <w:rPr>
-          <w:rFonts w:eastAsia="Times New Roman"/>
-          <w:lang w:val="en-US" w:eastAsia="es-ES"/>
-        </w:rPr>
-        <w:t>Description: Store information about the technicians’ dashboards.</w:t>
-      </w:r>
-    </w:p>
-    <w:p>
-      <w:pPr>
-        <w:pStyle w:val="ListParagraph"/>
-        <w:numPr>
-          <w:ilvl w:val="1"/>
-          <w:numId w:val="26"/>
-        </w:numPr>
-        <w:rPr>
-          <w:rFonts w:eastAsia="Times New Roman"/>
-          <w:lang w:val="en-US" w:eastAsia="es-ES"/>
-        </w:rPr>
-      </w:pPr>
-      <w:r>
-        <w:rPr>
-          <w:rFonts w:eastAsia="Times New Roman"/>
-          <w:lang w:val="en-US" w:eastAsia="es-ES"/>
-        </w:rPr>
-        <w:t xml:space="preserve">Assignee - Role: Student 5 </w:t>
-      </w:r>
-      <w:r>
-        <w:rPr>
-          <w:rFonts w:eastAsia="Times New Roman"/>
-          <w:lang w:val="en-US" w:eastAsia="es-ES"/>
-        </w:rPr>
-        <w:t>–</w:t>
-      </w:r>
-      <w:r>
-        <w:rPr>
-          <w:rFonts w:eastAsia="Times New Roman"/>
-          <w:lang w:val="en-US" w:eastAsia="es-ES"/>
-        </w:rPr>
-        <w:t xml:space="preserve"> Developer</w:t>
-      </w:r>
-    </w:p>
-    <w:p>
-      <w:pPr>
-        <w:pStyle w:val="ListParagraph"/>
-        <w:numPr>
-          <w:ilvl w:val="1"/>
-          <w:numId w:val="26"/>
-        </w:numPr>
-        <w:rPr>
-          <w:rFonts w:eastAsia="Times New Roman"/>
-          <w:lang w:val="en-US" w:eastAsia="es-ES"/>
-        </w:rPr>
-      </w:pPr>
-      <w:r>
-        <w:rPr>
-          <w:rFonts w:eastAsia="Times New Roman"/>
-          <w:lang w:val="en-US" w:eastAsia="es-ES"/>
-        </w:rPr>
-        <w:t>Planned Time: 1h</w:t>
-      </w:r>
-    </w:p>
-    <w:p>
-      <w:pPr>
-        <w:pStyle w:val="ListParagraph"/>
-        <w:numPr>
-          <w:ilvl w:val="1"/>
-          <w:numId w:val="26"/>
-        </w:numPr>
-        <w:rPr>
-          <w:rFonts w:eastAsia="Times New Roman"/>
-          <w:lang w:val="en-US" w:eastAsia="es-ES"/>
-        </w:rPr>
-      </w:pPr>
-      <w:r>
-        <w:rPr>
-          <w:rFonts w:eastAsia="Times New Roman"/>
-          <w:lang w:val="en-US" w:eastAsia="es-ES"/>
-        </w:rPr>
-        <w:t xml:space="preserve">Actual Time: </w:t>
-      </w:r>
-      <w:r>
-        <w:rPr>
-          <w:rFonts w:eastAsia="Times New Roman"/>
-          <w:lang w:val="en-US" w:eastAsia="es-ES"/>
-        </w:rPr>
-        <w:t xml:space="preserve">0h </w:t>
-      </w:r>
-      <w:r>
-        <w:rPr>
-          <w:rFonts w:eastAsia="Times New Roman"/>
-          <w:lang w:val="en-US" w:eastAsia="es-ES"/>
-        </w:rPr>
-        <w:t>55</w:t>
-      </w:r>
-      <w:r>
-        <w:rPr>
-          <w:rFonts w:eastAsia="Times New Roman"/>
-          <w:lang w:val="en-US" w:eastAsia="es-ES"/>
-        </w:rPr>
-        <w:t>m</w:t>
       </w:r>
       <w:r>
         <w:rPr>
@@ -3469,6 +3676,12 @@
         </w:rPr>
         <w:t>:</w:t>
       </w:r>
+      <w:r>
+        <w:rPr>
+          <w:lang w:val="en-US"/>
+        </w:rPr>
+        <w:t xml:space="preserve"> 1h 49min</w:t>
+      </w:r>
     </w:p>
     <w:p>
       <w:pPr>
@@ -3633,6 +3846,12 @@
         </w:rPr>
         <w:t>:</w:t>
       </w:r>
+      <w:r>
+        <w:rPr>
+          <w:lang w:val="en-US"/>
+        </w:rPr>
+        <w:t xml:space="preserve"> 33min</w:t>
+      </w:r>
     </w:p>
     <w:p>
       <w:pPr>
@@ -3809,484 +4028,11 @@
         </w:rPr>
         <w:t>:</w:t>
       </w:r>
-    </w:p>
-    <w:p>
-      <w:pPr>
-        <w:pStyle w:val="ListParagraph"/>
-        <w:numPr>
-          <w:ilvl w:val="0"/>
-          <w:numId w:val="13"/>
-        </w:numPr>
-        <w:rPr>
-          <w:rFonts w:eastAsia="Times New Roman"/>
-          <w:lang w:val="en-US" w:eastAsia="es-ES"/>
-        </w:rPr>
-      </w:pPr>
-      <w:r>
-        <w:rPr>
-          <w:rFonts w:eastAsia="Times New Roman"/>
-          <w:b/>
-          <w:bCs/>
-          <w:lang w:val="en-US" w:eastAsia="es-ES"/>
-        </w:rPr>
-        <w:t>Start Deliverable Planning Considerations:</w:t>
-      </w:r>
-    </w:p>
-    <w:p>
-      <w:pPr>
-        <w:pStyle w:val="ListParagraph"/>
-        <w:numPr>
-          <w:ilvl w:val="1"/>
-          <w:numId w:val="13"/>
-        </w:numPr>
-        <w:rPr>
-          <w:rFonts w:eastAsia="Times New Roman"/>
-          <w:lang w:val="en-US" w:eastAsia="es-ES"/>
-        </w:rPr>
-      </w:pPr>
-      <w:r>
-        <w:rPr>
-          <w:rFonts w:eastAsia="Times New Roman"/>
-          <w:lang w:val="en-US" w:eastAsia="es-ES"/>
-        </w:rPr>
-        <w:t>Description: Start the Planning and Progress Report with initial Planning estimates and considerations.</w:t>
-      </w:r>
-    </w:p>
-    <w:p>
-      <w:pPr>
-        <w:pStyle w:val="ListParagraph"/>
-        <w:numPr>
-          <w:ilvl w:val="1"/>
-          <w:numId w:val="13"/>
-        </w:numPr>
-        <w:rPr>
-          <w:rFonts w:eastAsia="Times New Roman"/>
-          <w:lang w:val="en-US" w:eastAsia="es-ES"/>
-        </w:rPr>
-      </w:pPr>
-      <w:r>
-        <w:rPr>
-          <w:rFonts w:eastAsia="Times New Roman"/>
-          <w:lang w:val="en-US" w:eastAsia="es-ES"/>
-        </w:rPr>
-        <w:t xml:space="preserve">Assignee - Role: Student 5 </w:t>
-      </w:r>
-      <w:r>
-        <w:rPr>
-          <w:rFonts w:eastAsia="Times New Roman"/>
-          <w:lang w:val="en-US" w:eastAsia="es-ES"/>
-        </w:rPr>
-        <w:t>–</w:t>
-      </w:r>
-      <w:r>
-        <w:rPr>
-          <w:rFonts w:eastAsia="Times New Roman"/>
-          <w:lang w:val="en-US" w:eastAsia="es-ES"/>
-        </w:rPr>
-        <w:t xml:space="preserve"> Developer</w:t>
-      </w:r>
-    </w:p>
-    <w:p>
-      <w:pPr>
-        <w:pStyle w:val="ListParagraph"/>
-        <w:numPr>
-          <w:ilvl w:val="1"/>
-          <w:numId w:val="13"/>
-        </w:numPr>
-        <w:rPr>
-          <w:rFonts w:eastAsia="Times New Roman"/>
-          <w:lang w:val="en-US" w:eastAsia="es-ES"/>
-        </w:rPr>
-      </w:pPr>
-      <w:r>
-        <w:rPr>
-          <w:rFonts w:eastAsia="Times New Roman"/>
-          <w:lang w:val="en-US" w:eastAsia="es-ES"/>
-        </w:rPr>
-        <w:t>Planned Time: 1</w:t>
-      </w:r>
-      <w:r>
-        <w:rPr>
-          <w:rFonts w:eastAsia="Times New Roman"/>
-          <w:lang w:val="en-US" w:eastAsia="es-ES"/>
-        </w:rPr>
-        <w:t>h 30min</w:t>
-      </w:r>
-    </w:p>
-    <w:p>
-      <w:pPr>
-        <w:pStyle w:val="ListParagraph"/>
-        <w:numPr>
-          <w:ilvl w:val="1"/>
-          <w:numId w:val="13"/>
-        </w:numPr>
-        <w:rPr>
-          <w:rFonts w:eastAsia="Times New Roman"/>
-          <w:lang w:val="en-US" w:eastAsia="es-ES"/>
-        </w:rPr>
-      </w:pPr>
-      <w:r>
-        <w:rPr>
-          <w:rFonts w:eastAsia="Times New Roman"/>
-          <w:lang w:val="en-US" w:eastAsia="es-ES"/>
-        </w:rPr>
-        <w:t xml:space="preserve">Actual Time: </w:t>
-      </w:r>
-      <w:r>
-        <w:rPr>
-          <w:rFonts w:eastAsia="Times New Roman"/>
-          <w:lang w:val="en-US" w:eastAsia="es-ES"/>
-        </w:rPr>
-        <w:t>2h 5min</w:t>
-      </w:r>
-    </w:p>
-    <w:p>
-      <w:pPr>
-        <w:pStyle w:val="ListParagraph"/>
-        <w:numPr>
-          <w:ilvl w:val="0"/>
-          <w:numId w:val="13"/>
-        </w:numPr>
-        <w:spacing w:after="0" w:line="276" w:lineRule="auto"/>
-        <w:jc w:val="both"/>
-        <w:rPr>
-          <w:lang w:val="en-US"/>
-        </w:rPr>
-      </w:pPr>
-      <w:r>
-        <w:rPr>
-          <w:b/>
-          <w:bCs/>
-          <w:lang w:val="en-US"/>
-        </w:rPr>
-        <w:t>Mid Deliverable Planning and Progress Considerations</w:t>
-      </w:r>
-      <w:r>
-        <w:rPr>
-          <w:lang w:val="en-US"/>
-        </w:rPr>
-        <w:t>:</w:t>
-      </w:r>
-    </w:p>
-    <w:p>
-      <w:pPr>
-        <w:pStyle w:val="ListParagraph"/>
-        <w:numPr>
-          <w:ilvl w:val="1"/>
-          <w:numId w:val="13"/>
-        </w:numPr>
-        <w:spacing w:after="0" w:line="276" w:lineRule="auto"/>
-        <w:jc w:val="both"/>
-        <w:rPr>
-          <w:lang w:val="en-US"/>
-        </w:rPr>
-      </w:pPr>
-      <w:r>
-        <w:rPr>
-          <w:b/>
-          <w:bCs/>
-          <w:lang w:val="en-US"/>
-        </w:rPr>
-        <w:lastRenderedPageBreak/>
-        <w:t>Description</w:t>
-      </w:r>
-      <w:r>
-        <w:rPr>
-          <w:lang w:val="en-US"/>
-        </w:rPr>
-        <w:t>:</w:t>
-      </w:r>
-      <w:r>
-        <w:rPr>
-          <w:lang w:val="en-US"/>
-        </w:rPr>
-        <w:t xml:space="preserve"> </w:t>
-      </w:r>
-      <w:r>
-        <w:rPr>
-          <w:lang w:val="en-US"/>
-        </w:rPr>
-        <w:t>Update the Planning and Progress Report considering the current state of the deliverable (progress, due time, etc.) and new estimates.</w:t>
-      </w:r>
-    </w:p>
-    <w:p>
-      <w:pPr>
-        <w:pStyle w:val="ListParagraph"/>
-        <w:numPr>
-          <w:ilvl w:val="1"/>
-          <w:numId w:val="13"/>
-        </w:numPr>
-        <w:spacing w:after="0" w:line="276" w:lineRule="auto"/>
-        <w:jc w:val="both"/>
-        <w:rPr>
-          <w:lang w:val="en-US"/>
-        </w:rPr>
-      </w:pPr>
-      <w:r>
-        <w:rPr>
-          <w:b/>
-          <w:bCs/>
-          <w:lang w:val="en-US"/>
-        </w:rPr>
-        <w:t>Assignee - Role</w:t>
-      </w:r>
-      <w:r>
-        <w:rPr>
-          <w:lang w:val="en-US"/>
-        </w:rPr>
-        <w:t>:</w:t>
-      </w:r>
-      <w:r>
-        <w:rPr>
-          <w:lang w:val="en-US"/>
-        </w:rPr>
-        <w:t xml:space="preserve"> Student 5 - Developer</w:t>
-      </w:r>
-    </w:p>
-    <w:p>
-      <w:pPr>
-        <w:pStyle w:val="ListParagraph"/>
-        <w:numPr>
-          <w:ilvl w:val="1"/>
-          <w:numId w:val="13"/>
-        </w:numPr>
-        <w:spacing w:after="0" w:line="276" w:lineRule="auto"/>
-        <w:jc w:val="both"/>
-        <w:rPr>
-          <w:lang w:val="en-US"/>
-        </w:rPr>
-      </w:pPr>
-      <w:r>
-        <w:rPr>
-          <w:b/>
-          <w:bCs/>
-          <w:lang w:val="en-US"/>
-        </w:rPr>
-        <w:t>Planned Time</w:t>
-      </w:r>
-      <w:r>
-        <w:rPr>
-          <w:lang w:val="en-US"/>
-        </w:rPr>
-        <w:t>:</w:t>
-      </w:r>
-      <w:r>
-        <w:rPr>
-          <w:lang w:val="en-US"/>
-        </w:rPr>
-        <w:t xml:space="preserve"> </w:t>
-      </w:r>
-      <w:r>
-        <w:rPr>
-          <w:lang w:val="en-US"/>
-        </w:rPr>
-        <w:t>0h 30min</w:t>
-      </w:r>
-    </w:p>
-    <w:p>
-      <w:pPr>
-        <w:pStyle w:val="ListParagraph"/>
-        <w:numPr>
-          <w:ilvl w:val="1"/>
-          <w:numId w:val="13"/>
-        </w:numPr>
-        <w:spacing w:after="0" w:line="276" w:lineRule="auto"/>
-        <w:jc w:val="both"/>
-        <w:rPr>
-          <w:lang w:val="en-US"/>
-        </w:rPr>
-      </w:pPr>
-      <w:r>
-        <w:rPr>
-          <w:b/>
-          <w:bCs/>
-          <w:lang w:val="en-US"/>
-        </w:rPr>
-        <w:t>Actual Time</w:t>
-      </w:r>
-      <w:r>
-        <w:rPr>
-          <w:lang w:val="en-US"/>
-        </w:rPr>
-        <w:t>:</w:t>
-      </w:r>
-      <w:r>
-        <w:rPr>
-          <w:lang w:val="en-US"/>
-        </w:rPr>
-        <w:t xml:space="preserve"> 0h 27min</w:t>
-      </w:r>
-    </w:p>
-    <w:p>
-      <w:pPr>
-        <w:pStyle w:val="ListParagraph"/>
-        <w:numPr>
-          <w:ilvl w:val="0"/>
-          <w:numId w:val="13"/>
-        </w:numPr>
-        <w:spacing w:after="0" w:line="276" w:lineRule="auto"/>
-        <w:jc w:val="both"/>
-        <w:rPr>
-          <w:lang w:val="en-US"/>
-        </w:rPr>
-      </w:pPr>
-      <w:r>
-        <w:rPr>
-          <w:b/>
-          <w:bCs/>
-          <w:lang w:val="en-US"/>
-        </w:rPr>
-        <w:t>End Deliverable</w:t>
-      </w:r>
-      <w:r>
-        <w:rPr>
-          <w:b/>
-          <w:bCs/>
-          <w:lang w:val="en-US"/>
-        </w:rPr>
-        <w:t xml:space="preserve"> Progress Considerations</w:t>
-      </w:r>
-      <w:r>
-        <w:rPr>
-          <w:lang w:val="en-US"/>
-        </w:rPr>
-        <w:t>:</w:t>
-      </w:r>
-    </w:p>
-    <w:p>
-      <w:pPr>
-        <w:pStyle w:val="ListParagraph"/>
-        <w:numPr>
-          <w:ilvl w:val="1"/>
-          <w:numId w:val="13"/>
-        </w:numPr>
-        <w:spacing w:after="0" w:line="276" w:lineRule="auto"/>
-        <w:jc w:val="both"/>
-        <w:rPr>
-          <w:lang w:val="en-US"/>
-        </w:rPr>
-      </w:pPr>
-      <w:r>
-        <w:rPr>
-          <w:b/>
-          <w:bCs/>
-          <w:lang w:val="en-US"/>
-        </w:rPr>
-        <w:t>Description</w:t>
-      </w:r>
-      <w:r>
-        <w:rPr>
-          <w:lang w:val="en-US"/>
-        </w:rPr>
-        <w:t>:</w:t>
-      </w:r>
-      <w:r>
-        <w:rPr>
-          <w:lang w:val="en-US"/>
-        </w:rPr>
-        <w:t xml:space="preserve"> </w:t>
-      </w:r>
-      <w:r>
-        <w:rPr>
-          <w:lang w:val="en-US"/>
-        </w:rPr>
-        <w:t>Update and end the Planning and Progress Report considering the state of the requirements and comparing it to the initial estimates.</w:t>
-      </w:r>
-    </w:p>
-    <w:p>
-      <w:pPr>
-        <w:pStyle w:val="ListParagraph"/>
-        <w:numPr>
-          <w:ilvl w:val="1"/>
-          <w:numId w:val="13"/>
-        </w:numPr>
-        <w:spacing w:after="0" w:line="276" w:lineRule="auto"/>
-        <w:jc w:val="both"/>
-        <w:rPr>
-          <w:lang w:val="en-US"/>
-        </w:rPr>
-      </w:pPr>
-      <w:r>
-        <w:rPr>
-          <w:b/>
-          <w:bCs/>
-          <w:lang w:val="en-US"/>
-        </w:rPr>
-        <w:t>Assignee - Role</w:t>
-      </w:r>
-      <w:r>
-        <w:rPr>
-          <w:lang w:val="en-US"/>
-        </w:rPr>
-        <w:t>:</w:t>
-      </w:r>
-      <w:r>
-        <w:rPr>
-          <w:lang w:val="en-US"/>
-        </w:rPr>
-        <w:t xml:space="preserve"> Student 5 - Developer</w:t>
-      </w:r>
-    </w:p>
-    <w:p>
-      <w:pPr>
-        <w:pStyle w:val="ListParagraph"/>
-        <w:numPr>
-          <w:ilvl w:val="1"/>
-          <w:numId w:val="13"/>
-        </w:numPr>
-        <w:spacing w:after="0" w:line="276" w:lineRule="auto"/>
-        <w:jc w:val="both"/>
-        <w:rPr>
-          <w:lang w:val="en-US"/>
-        </w:rPr>
-      </w:pPr>
-      <w:r>
-        <w:rPr>
-          <w:b/>
-          <w:bCs/>
-          <w:lang w:val="en-US"/>
-        </w:rPr>
-        <w:t>Planned Time</w:t>
-      </w:r>
-      <w:r>
-        <w:rPr>
-          <w:lang w:val="en-US"/>
-        </w:rPr>
-        <w:t>:</w:t>
-      </w:r>
-      <w:r>
-        <w:rPr>
-          <w:lang w:val="en-US"/>
-        </w:rPr>
-        <w:t xml:space="preserve"> 1h</w:t>
-      </w:r>
-    </w:p>
-    <w:p>
-      <w:pPr>
-        <w:pStyle w:val="ListParagraph"/>
-        <w:numPr>
-          <w:ilvl w:val="1"/>
-          <w:numId w:val="13"/>
-        </w:numPr>
-        <w:spacing w:after="0" w:line="276" w:lineRule="auto"/>
-        <w:jc w:val="both"/>
-        <w:rPr>
-          <w:lang w:val="en-US"/>
-        </w:rPr>
-      </w:pPr>
-      <w:r>
-        <w:rPr>
-          <w:b/>
-          <w:bCs/>
-          <w:lang w:val="en-US"/>
-        </w:rPr>
-        <w:t>Actual Time</w:t>
-      </w:r>
-      <w:r>
-        <w:rPr>
-          <w:lang w:val="en-US"/>
-        </w:rPr>
-        <w:t>:</w:t>
+      <w:r>
+        <w:rPr>
+          <w:lang w:val="en-US"/>
+        </w:rPr>
+        <w:t xml:space="preserve"> 3h 43min</w:t>
       </w:r>
     </w:p>
     <w:p>
@@ -4306,8 +4052,37 @@
           <w:numId w:val="27"/>
         </w:numPr>
       </w:pPr>
-      <w:r>
-        <w:t>Start of the delivery:</w:t>
+      <w:proofErr w:type="spellStart"/>
+      <w:r>
+        <w:t>Start</w:t>
+      </w:r>
+      <w:proofErr w:type="spellEnd"/>
+      <w:r>
+        <w:t xml:space="preserve"> </w:t>
+      </w:r>
+      <w:proofErr w:type="spellStart"/>
+      <w:r>
+        <w:t>of</w:t>
+      </w:r>
+      <w:proofErr w:type="spellEnd"/>
+      <w:r>
+        <w:t xml:space="preserve"> </w:t>
+      </w:r>
+      <w:proofErr w:type="spellStart"/>
+      <w:r>
+        <w:t>the</w:t>
+      </w:r>
+      <w:proofErr w:type="spellEnd"/>
+      <w:r>
+        <w:t xml:space="preserve"> </w:t>
+      </w:r>
+      <w:proofErr w:type="spellStart"/>
+      <w:r>
+        <w:t>delivery</w:t>
+      </w:r>
+      <w:proofErr w:type="spellEnd"/>
+      <w:r>
+        <w:t>:</w:t>
       </w:r>
     </w:p>
     <w:p>
@@ -4381,8 +4156,37 @@
           <w:numId w:val="27"/>
         </w:numPr>
       </w:pPr>
-      <w:r>
-        <w:t>Middle of the delivery:</w:t>
+      <w:proofErr w:type="spellStart"/>
+      <w:r>
+        <w:t>Middle</w:t>
+      </w:r>
+      <w:proofErr w:type="spellEnd"/>
+      <w:r>
+        <w:t xml:space="preserve"> </w:t>
+      </w:r>
+      <w:proofErr w:type="spellStart"/>
+      <w:r>
+        <w:t>of</w:t>
+      </w:r>
+      <w:proofErr w:type="spellEnd"/>
+      <w:r>
+        <w:t xml:space="preserve"> </w:t>
+      </w:r>
+      <w:proofErr w:type="spellStart"/>
+      <w:r>
+        <w:t>the</w:t>
+      </w:r>
+      <w:proofErr w:type="spellEnd"/>
+      <w:r>
+        <w:t xml:space="preserve"> </w:t>
+      </w:r>
+      <w:proofErr w:type="spellStart"/>
+      <w:r>
+        <w:t>delivery</w:t>
+      </w:r>
+      <w:proofErr w:type="spellEnd"/>
+      <w:r>
+        <w:t>:</w:t>
       </w:r>
     </w:p>
     <w:p>
@@ -4394,7 +4198,7 @@
           <w:noProof/>
         </w:rPr>
         <w:drawing>
-          <wp:inline distT="0" distB="0" distL="0" distR="0" wp14:anchorId="0C300443" wp14:editId="2D56E7E5">
+          <wp:inline distT="0" distB="0" distL="0" distR="0" wp14:anchorId="0C300443" wp14:editId="413551E4">
             <wp:extent cx="5394960" cy="2331720"/>
             <wp:effectExtent l="0" t="0" r="0" b="0"/>
             <wp:docPr id="190851830" name="Picture 2"/>
@@ -4471,7 +4275,6 @@
         <w:pStyle w:val="Heading3"/>
       </w:pPr>
       <w:r>
-        <w:lastRenderedPageBreak/>
         <w:t>BUDGET ESTIMATION</w:t>
       </w:r>
       <w:bookmarkEnd w:id="6"/>
@@ -4550,13 +4353,31 @@
                 <w:szCs w:val="24"/>
               </w:rPr>
             </w:pPr>
+            <w:proofErr w:type="spellStart"/>
             <w:r>
               <w:rPr>
                 <w:rFonts w:ascii="Aptos" w:eastAsia="Aptos" w:hAnsi="Aptos" w:cs="Aptos"/>
                 <w:szCs w:val="24"/>
               </w:rPr>
-              <w:t>Estimated Hours</w:t>
-            </w:r>
+              <w:t>Estimated</w:t>
+            </w:r>
+            <w:proofErr w:type="spellEnd"/>
+            <w:r>
+              <w:rPr>
+                <w:rFonts w:ascii="Aptos" w:eastAsia="Aptos" w:hAnsi="Aptos" w:cs="Aptos"/>
+                <w:szCs w:val="24"/>
+              </w:rPr>
+              <w:t xml:space="preserve"> </w:t>
+            </w:r>
+            <w:proofErr w:type="spellStart"/>
+            <w:r>
+              <w:rPr>
+                <w:rFonts w:ascii="Aptos" w:eastAsia="Aptos" w:hAnsi="Aptos" w:cs="Aptos"/>
+                <w:szCs w:val="24"/>
+              </w:rPr>
+              <w:t>Hours</w:t>
+            </w:r>
+            <w:proofErr w:type="spellEnd"/>
           </w:p>
         </w:tc>
         <w:tc>
@@ -4586,8 +4407,17 @@
                 <w:rFonts w:ascii="Aptos" w:eastAsia="Aptos" w:hAnsi="Aptos" w:cs="Aptos"/>
                 <w:szCs w:val="24"/>
               </w:rPr>
-              <w:t>Real hours</w:t>
-            </w:r>
+              <w:t xml:space="preserve">Real </w:t>
+            </w:r>
+            <w:proofErr w:type="spellStart"/>
+            <w:r>
+              <w:rPr>
+                <w:rFonts w:ascii="Aptos" w:eastAsia="Aptos" w:hAnsi="Aptos" w:cs="Aptos"/>
+                <w:szCs w:val="24"/>
+              </w:rPr>
+              <w:t>hours</w:t>
+            </w:r>
+            <w:proofErr w:type="spellEnd"/>
           </w:p>
         </w:tc>
         <w:tc>
@@ -4613,12 +4443,37 @@
                 <w:szCs w:val="24"/>
               </w:rPr>
             </w:pPr>
+            <w:proofErr w:type="spellStart"/>
             <w:r>
               <w:rPr>
                 <w:rFonts w:ascii="Aptos" w:eastAsia="Aptos" w:hAnsi="Aptos" w:cs="Aptos"/>
                 <w:szCs w:val="24"/>
               </w:rPr>
-              <w:t>Cost per Hour (€)</w:t>
+              <w:t>Cost</w:t>
+            </w:r>
+            <w:proofErr w:type="spellEnd"/>
+            <w:r>
+              <w:rPr>
+                <w:rFonts w:ascii="Aptos" w:eastAsia="Aptos" w:hAnsi="Aptos" w:cs="Aptos"/>
+                <w:szCs w:val="24"/>
+              </w:rPr>
+              <w:t xml:space="preserve"> per </w:t>
+            </w:r>
+            <w:proofErr w:type="spellStart"/>
+            <w:r>
+              <w:rPr>
+                <w:rFonts w:ascii="Aptos" w:eastAsia="Aptos" w:hAnsi="Aptos" w:cs="Aptos"/>
+                <w:szCs w:val="24"/>
+              </w:rPr>
+              <w:t>Hour</w:t>
+            </w:r>
+            <w:proofErr w:type="spellEnd"/>
+            <w:r>
+              <w:rPr>
+                <w:rFonts w:ascii="Aptos" w:eastAsia="Aptos" w:hAnsi="Aptos" w:cs="Aptos"/>
+                <w:szCs w:val="24"/>
+              </w:rPr>
+              <w:t xml:space="preserve"> (€)</w:t>
             </w:r>
           </w:p>
         </w:tc>
@@ -4645,12 +4500,37 @@
                 <w:szCs w:val="24"/>
               </w:rPr>
             </w:pPr>
+            <w:proofErr w:type="spellStart"/>
             <w:r>
               <w:rPr>
                 <w:rFonts w:ascii="Aptos" w:eastAsia="Aptos" w:hAnsi="Aptos" w:cs="Aptos"/>
                 <w:szCs w:val="24"/>
               </w:rPr>
-              <w:t>Estimated Cost (€)</w:t>
+              <w:t>Estimated</w:t>
+            </w:r>
+            <w:proofErr w:type="spellEnd"/>
+            <w:r>
+              <w:rPr>
+                <w:rFonts w:ascii="Aptos" w:eastAsia="Aptos" w:hAnsi="Aptos" w:cs="Aptos"/>
+                <w:szCs w:val="24"/>
+              </w:rPr>
+              <w:t xml:space="preserve"> </w:t>
+            </w:r>
+            <w:proofErr w:type="spellStart"/>
+            <w:r>
+              <w:rPr>
+                <w:rFonts w:ascii="Aptos" w:eastAsia="Aptos" w:hAnsi="Aptos" w:cs="Aptos"/>
+                <w:szCs w:val="24"/>
+              </w:rPr>
+              <w:t>Cost</w:t>
+            </w:r>
+            <w:proofErr w:type="spellEnd"/>
+            <w:r>
+              <w:rPr>
+                <w:rFonts w:ascii="Aptos" w:eastAsia="Aptos" w:hAnsi="Aptos" w:cs="Aptos"/>
+                <w:szCs w:val="24"/>
+              </w:rPr>
+              <w:t xml:space="preserve"> (€)</w:t>
             </w:r>
           </w:p>
         </w:tc>
@@ -4681,8 +4561,17 @@
                 <w:rFonts w:ascii="Aptos" w:eastAsia="Aptos" w:hAnsi="Aptos" w:cs="Aptos"/>
                 <w:szCs w:val="24"/>
               </w:rPr>
-              <w:t>Real cost</w:t>
-            </w:r>
+              <w:t xml:space="preserve">Real </w:t>
+            </w:r>
+            <w:proofErr w:type="spellStart"/>
+            <w:r>
+              <w:rPr>
+                <w:rFonts w:ascii="Aptos" w:eastAsia="Aptos" w:hAnsi="Aptos" w:cs="Aptos"/>
+                <w:szCs w:val="24"/>
+              </w:rPr>
+              <w:t>cost</w:t>
+            </w:r>
+            <w:proofErr w:type="spellEnd"/>
           </w:p>
         </w:tc>
         <w:tc>
@@ -4708,13 +4597,31 @@
                 <w:szCs w:val="24"/>
               </w:rPr>
             </w:pPr>
+            <w:proofErr w:type="spellStart"/>
             <w:r>
               <w:rPr>
                 <w:rFonts w:ascii="Aptos" w:eastAsia="Aptos" w:hAnsi="Aptos" w:cs="Aptos"/>
                 <w:szCs w:val="24"/>
               </w:rPr>
-              <w:t>Amortisation Cost</w:t>
-            </w:r>
+              <w:t>Amortisation</w:t>
+            </w:r>
+            <w:proofErr w:type="spellEnd"/>
+            <w:r>
+              <w:rPr>
+                <w:rFonts w:ascii="Aptos" w:eastAsia="Aptos" w:hAnsi="Aptos" w:cs="Aptos"/>
+                <w:szCs w:val="24"/>
+              </w:rPr>
+              <w:t xml:space="preserve"> </w:t>
+            </w:r>
+            <w:proofErr w:type="spellStart"/>
+            <w:r>
+              <w:rPr>
+                <w:rFonts w:ascii="Aptos" w:eastAsia="Aptos" w:hAnsi="Aptos" w:cs="Aptos"/>
+                <w:szCs w:val="24"/>
+              </w:rPr>
+              <w:t>Cost</w:t>
+            </w:r>
+            <w:proofErr w:type="spellEnd"/>
           </w:p>
           <w:p>
             <w:pPr>
@@ -4753,13 +4660,31 @@
                 <w:szCs w:val="24"/>
               </w:rPr>
             </w:pPr>
+            <w:proofErr w:type="spellStart"/>
             <w:r>
               <w:rPr>
                 <w:rFonts w:ascii="Aptos" w:eastAsia="Aptos" w:hAnsi="Aptos" w:cs="Aptos"/>
                 <w:szCs w:val="24"/>
               </w:rPr>
-              <w:t>Developer, tester</w:t>
-            </w:r>
+              <w:t>Developer</w:t>
+            </w:r>
+            <w:proofErr w:type="spellEnd"/>
+            <w:r>
+              <w:rPr>
+                <w:rFonts w:ascii="Aptos" w:eastAsia="Aptos" w:hAnsi="Aptos" w:cs="Aptos"/>
+                <w:szCs w:val="24"/>
+              </w:rPr>
+              <w:t xml:space="preserve">, </w:t>
+            </w:r>
+            <w:proofErr w:type="spellStart"/>
+            <w:r>
+              <w:rPr>
+                <w:rFonts w:ascii="Aptos" w:eastAsia="Aptos" w:hAnsi="Aptos" w:cs="Aptos"/>
+                <w:szCs w:val="24"/>
+              </w:rPr>
+              <w:t>tester</w:t>
+            </w:r>
+            <w:proofErr w:type="spellEnd"/>
           </w:p>
         </w:tc>
         <w:tc>
@@ -4790,7 +4715,7 @@
                 <w:rFonts w:ascii="Aptos" w:eastAsia="Aptos" w:hAnsi="Aptos" w:cs="Aptos"/>
                 <w:szCs w:val="24"/>
               </w:rPr>
-              <w:t>22</w:t>
+              <w:t>18</w:t>
             </w:r>
           </w:p>
         </w:tc>
@@ -4816,6 +4741,13 @@
                 <w:szCs w:val="24"/>
               </w:rPr>
             </w:pPr>
+            <w:r>
+              <w:rPr>
+                <w:rFonts w:ascii="Aptos" w:eastAsia="Aptos" w:hAnsi="Aptos" w:cs="Aptos"/>
+                <w:szCs w:val="24"/>
+              </w:rPr>
+              <w:t>38</w:t>
+            </w:r>
           </w:p>
         </w:tc>
         <w:tc>
@@ -4878,7 +4810,7 @@
                 <w:rFonts w:ascii="Aptos" w:eastAsia="Aptos" w:hAnsi="Aptos" w:cs="Aptos"/>
                 <w:szCs w:val="24"/>
               </w:rPr>
-              <w:t>440</w:t>
+              <w:t>360</w:t>
             </w:r>
           </w:p>
         </w:tc>
@@ -4909,7 +4841,7 @@
                 <w:rFonts w:ascii="Aptos" w:eastAsia="Aptos" w:hAnsi="Aptos" w:cs="Aptos"/>
                 <w:szCs w:val="24"/>
               </w:rPr>
-              <w:t>311</w:t>
+              <w:t>760</w:t>
             </w:r>
           </w:p>
         </w:tc>
@@ -4940,7 +4872,7 @@
                 <w:rFonts w:ascii="Aptos" w:eastAsia="Aptos" w:hAnsi="Aptos" w:cs="Aptos"/>
                 <w:szCs w:val="24"/>
               </w:rPr>
-              <w:t>19.67</w:t>
+              <w:t>133.33</w:t>
             </w:r>
           </w:p>
         </w:tc>
@@ -4956,6 +4888,7 @@
           <w:lang w:val="en-US"/>
         </w:rPr>
       </w:pPr>
+      <w:proofErr w:type="spellStart"/>
       <w:r>
         <w:rPr>
           <w:rFonts w:ascii="Aptos" w:eastAsia="Aptos" w:hAnsi="Aptos" w:cs="Aptos"/>
@@ -4963,8 +4896,9 @@
           <w:szCs w:val="24"/>
           <w:lang w:val="en-US"/>
         </w:rPr>
-        <w:t>Amortisation cost is computed using a linear depreciation method over three years</w:t>
-      </w:r>
+        <w:t>Amortisation</w:t>
+      </w:r>
+      <w:proofErr w:type="spellEnd"/>
       <w:r>
         <w:rPr>
           <w:rFonts w:ascii="Aptos" w:eastAsia="Aptos" w:hAnsi="Aptos" w:cs="Aptos"/>
@@ -4972,6 +4906,15 @@
           <w:szCs w:val="24"/>
           <w:lang w:val="en-US"/>
         </w:rPr>
+        <w:t xml:space="preserve"> cost is computed using a linear depreciation method over three years</w:t>
+      </w:r>
+      <w:r>
+        <w:rPr>
+          <w:rFonts w:ascii="Aptos" w:eastAsia="Aptos" w:hAnsi="Aptos" w:cs="Aptos"/>
+          <w:color w:val="000000" w:themeColor="text1"/>
+          <w:szCs w:val="24"/>
+          <w:lang w:val="en-US"/>
+        </w:rPr>
         <w:t xml:space="preserve">: </w:t>
       </w:r>
     </w:p>
@@ -4984,13 +4927,113 @@
           <w:lang w:val="en-US"/>
         </w:rPr>
       </w:pPr>
+      <w:proofErr w:type="spellStart"/>
       <w:r>
         <w:rPr>
           <w:rFonts w:ascii="Aptos" w:eastAsia="Aptos" w:hAnsi="Aptos" w:cs="Aptos"/>
           <w:szCs w:val="24"/>
           <w:lang w:val="en-US"/>
         </w:rPr>
-        <w:t>annual_amortisation_cost = (real_cost - estimated_cost) / amortisation_period_years -&gt; (real_cost - estimated_cost) / 3</w:t>
+        <w:t>annual_amortisation_cost</w:t>
+      </w:r>
+      <w:proofErr w:type="spellEnd"/>
+      <w:r>
+        <w:rPr>
+          <w:rFonts w:ascii="Aptos" w:eastAsia="Aptos" w:hAnsi="Aptos" w:cs="Aptos"/>
+          <w:szCs w:val="24"/>
+          <w:lang w:val="en-US"/>
+        </w:rPr>
+        <w:t xml:space="preserve"> = (</w:t>
+      </w:r>
+      <w:proofErr w:type="spellStart"/>
+      <w:r>
+        <w:rPr>
+          <w:rFonts w:ascii="Aptos" w:eastAsia="Aptos" w:hAnsi="Aptos" w:cs="Aptos"/>
+          <w:szCs w:val="24"/>
+          <w:lang w:val="en-US"/>
+        </w:rPr>
+        <w:t>real_cost</w:t>
+      </w:r>
+      <w:proofErr w:type="spellEnd"/>
+      <w:r>
+        <w:rPr>
+          <w:rFonts w:ascii="Aptos" w:eastAsia="Aptos" w:hAnsi="Aptos" w:cs="Aptos"/>
+          <w:szCs w:val="24"/>
+          <w:lang w:val="en-US"/>
+        </w:rPr>
+        <w:t xml:space="preserve"> - </w:t>
+      </w:r>
+      <w:proofErr w:type="spellStart"/>
+      <w:r>
+        <w:rPr>
+          <w:rFonts w:ascii="Aptos" w:eastAsia="Aptos" w:hAnsi="Aptos" w:cs="Aptos"/>
+          <w:szCs w:val="24"/>
+          <w:lang w:val="en-US"/>
+        </w:rPr>
+        <w:t>estimated_cost</w:t>
+      </w:r>
+      <w:proofErr w:type="spellEnd"/>
+      <w:r>
+        <w:rPr>
+          <w:rFonts w:ascii="Aptos" w:eastAsia="Aptos" w:hAnsi="Aptos" w:cs="Aptos"/>
+          <w:szCs w:val="24"/>
+          <w:lang w:val="en-US"/>
+        </w:rPr>
+        <w:t xml:space="preserve">) / </w:t>
+      </w:r>
+      <w:proofErr w:type="spellStart"/>
+      <w:r>
+        <w:rPr>
+          <w:rFonts w:ascii="Aptos" w:eastAsia="Aptos" w:hAnsi="Aptos" w:cs="Aptos"/>
+          <w:szCs w:val="24"/>
+          <w:lang w:val="en-US"/>
+        </w:rPr>
+        <w:t>amortisation_period_years</w:t>
+      </w:r>
+      <w:proofErr w:type="spellEnd"/>
+      <w:r>
+        <w:rPr>
+          <w:rFonts w:ascii="Aptos" w:eastAsia="Aptos" w:hAnsi="Aptos" w:cs="Aptos"/>
+          <w:szCs w:val="24"/>
+          <w:lang w:val="en-US"/>
+        </w:rPr>
+        <w:t xml:space="preserve"> -&gt; (</w:t>
+      </w:r>
+      <w:proofErr w:type="spellStart"/>
+      <w:r>
+        <w:rPr>
+          <w:rFonts w:ascii="Aptos" w:eastAsia="Aptos" w:hAnsi="Aptos" w:cs="Aptos"/>
+          <w:szCs w:val="24"/>
+          <w:lang w:val="en-US"/>
+        </w:rPr>
+        <w:t>real_cost</w:t>
+      </w:r>
+      <w:proofErr w:type="spellEnd"/>
+      <w:r>
+        <w:rPr>
+          <w:rFonts w:ascii="Aptos" w:eastAsia="Aptos" w:hAnsi="Aptos" w:cs="Aptos"/>
+          <w:szCs w:val="24"/>
+          <w:lang w:val="en-US"/>
+        </w:rPr>
+        <w:t xml:space="preserve"> - </w:t>
+      </w:r>
+      <w:proofErr w:type="spellStart"/>
+      <w:r>
+        <w:rPr>
+          <w:rFonts w:ascii="Aptos" w:eastAsia="Aptos" w:hAnsi="Aptos" w:cs="Aptos"/>
+          <w:szCs w:val="24"/>
+          <w:lang w:val="en-US"/>
+        </w:rPr>
+        <w:t>estimated_cost</w:t>
+      </w:r>
+      <w:proofErr w:type="spellEnd"/>
+      <w:r>
+        <w:rPr>
+          <w:rFonts w:ascii="Aptos" w:eastAsia="Aptos" w:hAnsi="Aptos" w:cs="Aptos"/>
+          <w:szCs w:val="24"/>
+          <w:lang w:val="en-US"/>
+        </w:rPr>
+        <w:t>) / 3</w:t>
       </w:r>
     </w:p>
     <w:p>
@@ -5048,31 +5091,7 @@
           <w:szCs w:val="24"/>
           <w:lang w:val="en-US"/>
         </w:rPr>
-        <w:t xml:space="preserve">: </w:t>
-      </w:r>
-      <w:r>
-        <w:rPr>
-          <w:rFonts w:ascii="Aptos" w:eastAsia="Aptos" w:hAnsi="Aptos" w:cs="Aptos"/>
-          <w:szCs w:val="24"/>
-          <w:lang w:val="en-US"/>
-        </w:rPr>
-        <w:t>Alejandro</w:t>
-      </w:r>
-      <w:r>
-        <w:rPr>
-          <w:rFonts w:ascii="Aptos" w:eastAsia="Aptos" w:hAnsi="Aptos" w:cs="Aptos"/>
-          <w:szCs w:val="24"/>
-          <w:lang w:val="en-US"/>
-        </w:rPr>
-        <w:t xml:space="preserve"> – Student </w:t>
-      </w:r>
-      <w:r>
-        <w:rPr>
-          <w:rFonts w:ascii="Aptos" w:eastAsia="Aptos" w:hAnsi="Aptos" w:cs="Aptos"/>
-          <w:szCs w:val="24"/>
-          <w:lang w:val="en-US"/>
-        </w:rPr>
-        <w:t>5</w:t>
+        <w:t>: Alejandro – Student 5</w:t>
       </w:r>
       <w:r>
         <w:rPr>
@@ -5096,23 +5115,7 @@
           <w:szCs w:val="24"/>
           <w:lang w:val="en-US"/>
         </w:rPr>
-        <w:t>: I have completed my mandatory</w:t>
-      </w:r>
-      <w:r>
-        <w:rPr>
-          <w:rFonts w:ascii="Aptos" w:eastAsia="Aptos" w:hAnsi="Aptos" w:cs="Aptos"/>
-          <w:szCs w:val="24"/>
-          <w:lang w:val="en-US"/>
-        </w:rPr>
-        <w:t>, supplementary I</w:t>
-      </w:r>
-      <w:r>
-        <w:rPr>
-          <w:rFonts w:ascii="Aptos" w:eastAsia="Aptos" w:hAnsi="Aptos" w:cs="Aptos"/>
-          <w:szCs w:val="24"/>
-          <w:lang w:val="en-US"/>
-        </w:rPr>
-        <w:t xml:space="preserve"> and supplementary II tasks.</w:t>
+        <w:t>: I have completed my mandatory, supplementary I and supplementary II tasks.</w:t>
       </w:r>
       <w:r>
         <w:rPr>
@@ -5256,35 +5259,76 @@
         <w:jc w:val="both"/>
       </w:pPr>
       <w:bookmarkStart w:id="7" w:name="_Toc192279281"/>
-      <w:r>
-        <w:lastRenderedPageBreak/>
+      <w:proofErr w:type="spellStart"/>
+      <w:r>
         <w:t>Conclusions</w:t>
       </w:r>
       <w:bookmarkEnd w:id="7"/>
+      <w:proofErr w:type="spellEnd"/>
     </w:p>
     <w:p>
       <w:pPr>
         <w:jc w:val="both"/>
         <w:rPr>
-          <w:rFonts w:eastAsia="Times New Roman"/>
-          <w:lang w:val="en-US" w:eastAsia="es-ES"/>
-        </w:rPr>
-      </w:pPr>
-      <w:r>
-        <w:rPr>
-          <w:rFonts w:eastAsia="Times New Roman"/>
-          <w:lang w:val="en-US" w:eastAsia="es-ES"/>
-        </w:rPr>
-        <w:t>This report provides an in-depth view of the planning and progress tracking for Deliverable 02. The estimated time and budget allocations ensure an organized workflow. The methodology ensures that the project is structured effectively while maintaining accountability through tracked progress metrics. The cost estimations offer a financial overview that can be compared to actual expenditures upon project completion.</w:t>
-      </w:r>
-    </w:p>
-    <w:p>
-      <w:pPr>
-        <w:jc w:val="both"/>
-        <w:rPr>
-          <w:lang w:val="en-US"/>
-        </w:rPr>
-      </w:pPr>
+          <w:lang w:val="en-US"/>
+        </w:rPr>
+      </w:pPr>
+      <w:r>
+        <w:rPr>
+          <w:rFonts w:ascii="Times New Roman" w:eastAsia="Times New Roman" w:hAnsi="Times New Roman" w:cs="Times New Roman"/>
+          <w:szCs w:val="24"/>
+          <w:lang w:val="en-US" w:eastAsia="es-ES"/>
+        </w:rPr>
+        <w:t xml:space="preserve">In conclusion, the data from Deliverable 02 reveals some discrepancies between the planned and actual time, particularly in tasks such as "Produce Test Technician Sample Data" and "Produce UML Domain Model." These differences indicate that the estimated time for certain tasks may have been too optimistic, and future planning should account for more realistic timeframes. The real cost, significantly higher than the estimated cost, points to the importance of closely monitoring expenses to stay within budget. Addressing these </w:t>
+      </w:r>
+      <w:r>
+        <w:rPr>
+          <w:rFonts w:ascii="Times New Roman" w:eastAsia="Times New Roman" w:hAnsi="Times New Roman" w:cs="Times New Roman"/>
+          <w:szCs w:val="24"/>
+          <w:lang w:val="en-US" w:eastAsia="es-ES"/>
+        </w:rPr>
+        <w:t xml:space="preserve">kind of </w:t>
+      </w:r>
+      <w:r>
+        <w:rPr>
+          <w:rFonts w:ascii="Times New Roman" w:eastAsia="Times New Roman" w:hAnsi="Times New Roman" w:cs="Times New Roman"/>
+          <w:szCs w:val="24"/>
+          <w:lang w:val="en-US" w:eastAsia="es-ES"/>
+        </w:rPr>
+        <w:t xml:space="preserve">discrepancies will be essential to ensuring smoother execution and more accurate planning for </w:t>
+      </w:r>
+      <w:r>
+        <w:rPr>
+          <w:rFonts w:ascii="Times New Roman" w:eastAsia="Times New Roman" w:hAnsi="Times New Roman" w:cs="Times New Roman"/>
+          <w:szCs w:val="24"/>
+          <w:lang w:val="en-US" w:eastAsia="es-ES"/>
+        </w:rPr>
+        <w:t xml:space="preserve">the following </w:t>
+      </w:r>
+      <w:r>
+        <w:rPr>
+          <w:rFonts w:ascii="Times New Roman" w:eastAsia="Times New Roman" w:hAnsi="Times New Roman" w:cs="Times New Roman"/>
+          <w:szCs w:val="24"/>
+          <w:lang w:val="en-US" w:eastAsia="es-ES"/>
+        </w:rPr>
+        <w:t>deliverable</w:t>
+      </w:r>
+      <w:r>
+        <w:rPr>
+          <w:rFonts w:ascii="Times New Roman" w:eastAsia="Times New Roman" w:hAnsi="Times New Roman" w:cs="Times New Roman"/>
+          <w:szCs w:val="24"/>
+          <w:lang w:val="en-US" w:eastAsia="es-ES"/>
+        </w:rPr>
+        <w:t>s</w:t>
+      </w:r>
+      <w:r>
+        <w:rPr>
+          <w:rFonts w:ascii="Times New Roman" w:eastAsia="Times New Roman" w:hAnsi="Times New Roman" w:cs="Times New Roman"/>
+          <w:szCs w:val="24"/>
+          <w:lang w:val="en-US" w:eastAsia="es-ES"/>
+        </w:rPr>
+        <w:t>.</w:t>
+      </w:r>
       <w:r>
         <w:rPr>
           <w:lang w:val="en-US"/>
@@ -5298,11 +5342,12 @@
         <w:jc w:val="both"/>
       </w:pPr>
       <w:bookmarkStart w:id="8" w:name="_Toc192279282"/>
-      <w:r>
-        <w:lastRenderedPageBreak/>
+      <w:proofErr w:type="spellStart"/>
+      <w:r>
         <w:t>Bibliography</w:t>
       </w:r>
       <w:bookmarkEnd w:id="8"/>
+      <w:proofErr w:type="spellEnd"/>
     </w:p>
     <w:p>
       <w:pPr>
@@ -5382,6 +5427,7 @@
         <w:docPartUnique/>
       </w:docPartObj>
     </w:sdtPr>
+    <w:sdtEndPr/>
     <w:sdtContent>
       <w:p>
         <w:pPr>

</xml_diff>